<commit_message>
Update Christian Massuh - Resume - Leap.docx
</commit_message>
<xml_diff>
--- a/Christian Massuh - Resume - Leap.docx
+++ b/Christian Massuh - Resume - Leap.docx
@@ -719,29 +719,7 @@
           <w:sz w:val="22"/>
           <w:szCs w:val="22"/>
         </w:rPr>
-        <w:t>Parsons</w:t>
-      </w:r>
-      <w:r>
-        <w:rPr>
-          <w:rFonts w:asciiTheme="majorHAnsi" w:hAnsiTheme="majorHAnsi" w:cstheme="majorHAnsi"/>
-          <w:b/>
-          <w:bCs/>
-          <w:color w:val="000000"/>
-          <w:sz w:val="22"/>
-          <w:szCs w:val="22"/>
-        </w:rPr>
-        <w:t>,</w:t>
-      </w:r>
-      <w:r>
-        <w:rPr>
-          <w:rFonts w:asciiTheme="majorHAnsi" w:hAnsiTheme="majorHAnsi" w:cstheme="majorHAnsi"/>
-          <w:b/>
-          <w:bCs/>
-          <w:color w:val="000000"/>
-          <w:sz w:val="22"/>
-          <w:szCs w:val="22"/>
-        </w:rPr>
-        <w:t xml:space="preserve"> The New School</w:t>
+        <w:t>Miami International University of Art and Design</w:t>
       </w:r>
       <w:r>
         <w:rPr>
@@ -759,79 +737,60 @@
           <w:sz w:val="22"/>
           <w:szCs w:val="22"/>
         </w:rPr>
-        <w:t>| New York, N</w:t>
-      </w:r>
-      <w:r>
-        <w:rPr>
-          <w:rFonts w:asciiTheme="majorHAnsi" w:hAnsiTheme="majorHAnsi" w:cstheme="majorHAnsi"/>
-          <w:color w:val="000000"/>
-          <w:sz w:val="22"/>
-          <w:szCs w:val="22"/>
-        </w:rPr>
-        <w:t>ew York</w:t>
-      </w:r>
-      <w:r>
-        <w:rPr>
-          <w:rFonts w:asciiTheme="majorHAnsi" w:hAnsiTheme="majorHAnsi" w:cstheme="majorHAnsi"/>
-          <w:color w:val="000000"/>
-          <w:sz w:val="22"/>
-          <w:szCs w:val="22"/>
-        </w:rPr>
-        <w:tab/>
-      </w:r>
-      <w:r>
-        <w:rPr>
-          <w:rFonts w:asciiTheme="majorHAnsi" w:hAnsiTheme="majorHAnsi" w:cstheme="majorHAnsi"/>
-          <w:color w:val="000000"/>
-          <w:sz w:val="22"/>
-          <w:szCs w:val="22"/>
-        </w:rPr>
-        <w:tab/>
-      </w:r>
-      <w:r>
-        <w:rPr>
-          <w:rFonts w:asciiTheme="majorHAnsi" w:hAnsiTheme="majorHAnsi" w:cstheme="majorHAnsi"/>
-          <w:color w:val="000000"/>
-          <w:sz w:val="22"/>
-          <w:szCs w:val="22"/>
-        </w:rPr>
-        <w:tab/>
-      </w:r>
-      <w:r>
-        <w:rPr>
-          <w:rFonts w:asciiTheme="majorHAnsi" w:hAnsiTheme="majorHAnsi" w:cstheme="majorHAnsi"/>
-          <w:color w:val="000000"/>
-          <w:sz w:val="22"/>
-          <w:szCs w:val="22"/>
-        </w:rPr>
-        <w:tab/>
-      </w:r>
-      <w:r>
-        <w:rPr>
-          <w:rFonts w:asciiTheme="majorHAnsi" w:hAnsiTheme="majorHAnsi" w:cstheme="majorHAnsi"/>
-          <w:color w:val="000000"/>
-          <w:sz w:val="22"/>
-          <w:szCs w:val="22"/>
-        </w:rPr>
-        <w:tab/>
-      </w:r>
-      <w:r>
-        <w:rPr>
-          <w:rFonts w:asciiTheme="majorHAnsi" w:hAnsiTheme="majorHAnsi" w:cstheme="majorHAnsi"/>
-          <w:color w:val="000000"/>
-          <w:sz w:val="22"/>
-          <w:szCs w:val="22"/>
-        </w:rPr>
-        <w:tab/>
-      </w:r>
-      <w:r>
-        <w:rPr>
-          <w:rFonts w:asciiTheme="majorHAnsi" w:hAnsiTheme="majorHAnsi" w:cstheme="majorHAnsi"/>
-          <w:color w:val="000000"/>
-          <w:sz w:val="22"/>
-          <w:szCs w:val="22"/>
-        </w:rPr>
-        <w:tab/>
+        <w:t>| Miami, Florida</w:t>
+      </w:r>
+      <w:r>
+        <w:rPr>
+          <w:rFonts w:asciiTheme="majorHAnsi" w:hAnsiTheme="majorHAnsi" w:cstheme="majorHAnsi"/>
+          <w:color w:val="000000"/>
+          <w:sz w:val="22"/>
+          <w:szCs w:val="22"/>
+        </w:rPr>
+        <w:tab/>
+      </w:r>
+      <w:r>
+        <w:rPr>
+          <w:rFonts w:asciiTheme="majorHAnsi" w:hAnsiTheme="majorHAnsi" w:cstheme="majorHAnsi"/>
+          <w:color w:val="000000"/>
+          <w:sz w:val="22"/>
+          <w:szCs w:val="22"/>
+        </w:rPr>
+        <w:tab/>
+      </w:r>
+      <w:r>
+        <w:rPr>
+          <w:rFonts w:asciiTheme="majorHAnsi" w:hAnsiTheme="majorHAnsi" w:cstheme="majorHAnsi"/>
+          <w:color w:val="000000"/>
+          <w:sz w:val="22"/>
+          <w:szCs w:val="22"/>
+        </w:rPr>
+        <w:tab/>
+      </w:r>
+      <w:r>
+        <w:rPr>
+          <w:rFonts w:asciiTheme="majorHAnsi" w:hAnsiTheme="majorHAnsi" w:cstheme="majorHAnsi"/>
+          <w:color w:val="000000"/>
+          <w:sz w:val="22"/>
+          <w:szCs w:val="22"/>
+        </w:rPr>
+        <w:tab/>
+      </w:r>
+      <w:r>
+        <w:rPr>
+          <w:rFonts w:asciiTheme="majorHAnsi" w:hAnsiTheme="majorHAnsi" w:cstheme="majorHAnsi"/>
+          <w:color w:val="000000"/>
+          <w:sz w:val="22"/>
+          <w:szCs w:val="22"/>
+        </w:rPr>
+        <w:tab/>
+      </w:r>
+      <w:r>
+        <w:rPr>
+          <w:rFonts w:asciiTheme="majorHAnsi" w:hAnsiTheme="majorHAnsi" w:cstheme="majorHAnsi"/>
+          <w:color w:val="000000"/>
+          <w:sz w:val="22"/>
+          <w:szCs w:val="22"/>
+        </w:rPr>
         <w:t xml:space="preserve">      May 2006</w:t>
       </w:r>
     </w:p>

</xml_diff>